<commit_message>
to send for validation :p :)
</commit_message>
<xml_diff>
--- a/A REPORT.docx
+++ b/A REPORT.docx
@@ -1065,23 +1065,7 @@
           <w:sz w:val="24"/>
           <w:szCs w:val="20"/>
         </w:rPr>
-        <w:t xml:space="preserve">                      </w:t>
-      </w:r>
-      <w:r>
-        <w:rPr>
-          <w:rFonts w:ascii="Times New Roman" w:eastAsia="Times New Roman" w:hAnsi="Times New Roman" w:cs="Times New Roman"/>
-          <w:sz w:val="24"/>
-          <w:szCs w:val="20"/>
-        </w:rPr>
-        <w:t>2013A3PS309</w:t>
-      </w:r>
-      <w:r>
-        <w:rPr>
-          <w:rFonts w:ascii="Times New Roman" w:eastAsia="Times New Roman" w:hAnsi="Times New Roman" w:cs="Times New Roman"/>
-          <w:sz w:val="24"/>
-          <w:szCs w:val="20"/>
-        </w:rPr>
-        <w:t>H          Electrical and Electronics Engineering</w:t>
+        <w:t xml:space="preserve">                      2013A3PS309H          Electrical and Electronics Engineering</w:t>
       </w:r>
       <w:r>
         <w:rPr>
@@ -1569,16 +1553,7 @@
           <w:sz w:val="24"/>
           <w:szCs w:val="24"/>
         </w:rPr>
-        <w:t>Mr.</w:t>
-      </w:r>
-      <w:r>
-        <w:rPr>
-          <w:rFonts w:ascii="Times New Roman" w:eastAsia="Times New Roman" w:hAnsi="Times New Roman" w:cs="Times New Roman"/>
-          <w:b/>
-          <w:sz w:val="24"/>
-          <w:szCs w:val="24"/>
-        </w:rPr>
-        <w:t xml:space="preserve"> </w:t>
+        <w:t xml:space="preserve">Mr. </w:t>
       </w:r>
       <w:proofErr w:type="spellStart"/>
       <w:r>
@@ -2682,17 +2657,54 @@
         </w:rPr>
         <w:tab/>
       </w:r>
-    </w:p>
-    <w:p>
-      <w:pPr>
-        <w:spacing w:after="0" w:line="240" w:lineRule="auto"/>
-        <w:rPr>
-          <w:rFonts w:ascii="Times New Roman" w:eastAsia="Times New Roman" w:hAnsi="Times New Roman" w:cs="Times New Roman"/>
-          <w:b/>
-          <w:sz w:val="24"/>
-          <w:szCs w:val="20"/>
-        </w:rPr>
-      </w:pPr>
+      <w:r>
+        <w:rPr>
+          <w:rFonts w:ascii="Times New Roman" w:eastAsia="Times New Roman" w:hAnsi="Times New Roman" w:cs="Times New Roman"/>
+          <w:sz w:val="24"/>
+          <w:szCs w:val="20"/>
+        </w:rPr>
+        <w:t xml:space="preserve">Mr. </w:t>
+      </w:r>
+      <w:proofErr w:type="spellStart"/>
+      <w:r>
+        <w:rPr>
+          <w:rFonts w:ascii="Times New Roman" w:eastAsia="Times New Roman" w:hAnsi="Times New Roman" w:cs="Times New Roman"/>
+          <w:sz w:val="24"/>
+          <w:szCs w:val="20"/>
+        </w:rPr>
+        <w:t>Subhendu</w:t>
+      </w:r>
+      <w:proofErr w:type="spellEnd"/>
+      <w:r>
+        <w:rPr>
+          <w:rFonts w:ascii="Times New Roman" w:eastAsia="Times New Roman" w:hAnsi="Times New Roman" w:cs="Times New Roman"/>
+          <w:sz w:val="24"/>
+          <w:szCs w:val="20"/>
+        </w:rPr>
+        <w:t xml:space="preserve"> Roy, Manager, </w:t>
+      </w:r>
+      <w:proofErr w:type="gramStart"/>
+      <w:r>
+        <w:rPr>
+          <w:rFonts w:ascii="Times New Roman" w:eastAsia="Times New Roman" w:hAnsi="Times New Roman" w:cs="Times New Roman"/>
+          <w:sz w:val="24"/>
+          <w:szCs w:val="20"/>
+        </w:rPr>
+        <w:t>Engineering</w:t>
+      </w:r>
+      <w:proofErr w:type="gramEnd"/>
+    </w:p>
+    <w:p>
+      <w:pPr>
+        <w:spacing w:after="0" w:line="240" w:lineRule="auto"/>
+        <w:rPr>
+          <w:rFonts w:ascii="Times New Roman" w:eastAsia="Times New Roman" w:hAnsi="Times New Roman" w:cs="Times New Roman"/>
+          <w:b/>
+          <w:sz w:val="24"/>
+          <w:szCs w:val="20"/>
+        </w:rPr>
+      </w:pPr>
+      <w:bookmarkStart w:id="0" w:name="_GoBack"/>
       <w:r>
         <w:rPr>
           <w:rFonts w:ascii="Times New Roman" w:eastAsia="Times New Roman" w:hAnsi="Times New Roman" w:cs="Times New Roman"/>
@@ -2703,6 +2715,7 @@
         <w:t>Designation(s)</w:t>
       </w:r>
     </w:p>
+    <w:bookmarkEnd w:id="0"/>
     <w:p>
       <w:pPr>
         <w:spacing w:after="0" w:line="240" w:lineRule="auto"/>
@@ -3200,18 +3213,7 @@
           <w:szCs w:val="30"/>
         </w:rPr>
         <w:lastRenderedPageBreak/>
-        <w:t>TABLE OF CO</w:t>
-      </w:r>
-      <w:bookmarkStart w:id="0" w:name="_GoBack"/>
-      <w:bookmarkEnd w:id="0"/>
-      <w:r>
-        <w:rPr>
-          <w:rFonts w:ascii="Times New Roman" w:eastAsia="Times New Roman" w:hAnsi="Times New Roman" w:cs="Times New Roman"/>
-          <w:b/>
-          <w:sz w:val="30"/>
-          <w:szCs w:val="30"/>
-        </w:rPr>
-        <w:t>NTENTS</w:t>
+        <w:t>TABLE OF CONTENTS</w:t>
       </w:r>
     </w:p>
     <w:tbl>
@@ -3304,14 +3306,7 @@
                 <w:rFonts w:ascii="Times New Roman" w:hAnsi="Times New Roman" w:cs="Times New Roman"/>
                 <w:sz w:val="24"/>
               </w:rPr>
-              <w:t>Introduction</w:t>
-            </w:r>
-            <w:r>
-              <w:rPr>
-                <w:rFonts w:ascii="Times New Roman" w:hAnsi="Times New Roman" w:cs="Times New Roman"/>
-                <w:sz w:val="24"/>
-              </w:rPr>
-              <w:t xml:space="preserve"> : Company overview</w:t>
+              <w:t>Introduction : Company overview</w:t>
             </w:r>
           </w:p>
         </w:tc>
@@ -3683,7 +3678,7 @@
           <w:rPr>
             <w:noProof/>
           </w:rPr>
-          <w:t>v</w:t>
+          <w:t>iv</w:t>
         </w:r>
         <w:r>
           <w:rPr>
@@ -4019,6 +4014,7 @@
   <w:style w:type="character" w:default="1" w:styleId="DefaultParagraphFont">
     <w:name w:val="Default Paragraph Font"/>
     <w:uiPriority w:val="1"/>
+    <w:semiHidden/>
     <w:unhideWhenUsed/>
   </w:style>
   <w:style w:type="table" w:default="1" w:styleId="TableNormal">
@@ -4320,6 +4316,7 @@
   <w:style w:type="character" w:default="1" w:styleId="DefaultParagraphFont">
     <w:name w:val="Default Paragraph Font"/>
     <w:uiPriority w:val="1"/>
+    <w:semiHidden/>
     <w:unhideWhenUsed/>
   </w:style>
   <w:style w:type="table" w:default="1" w:styleId="TableNormal">
@@ -4747,7 +4744,7 @@
   <a:extraClrSchemeLst/>
   <a:extLst>
     <a:ext uri="{05A4C25C-085E-4340-85A3-A5531E510DB2}">
-      <thm15:themeFamily xmlns:thm15="http://schemas.microsoft.com/office/thememl/2012/main" xmlns="" name="Office Theme" id="{62F939B6-93AF-4DB8-9C6B-D6C7DFDC589F}" vid="{4A3C46E8-61CC-4603-A589-7422A47A8E4A}"/>
+      <thm15:themeFamily xmlns="" xmlns:thm15="http://schemas.microsoft.com/office/thememl/2012/main" name="Office Theme" id="{62F939B6-93AF-4DB8-9C6B-D6C7DFDC589F}" vid="{4A3C46E8-61CC-4603-A589-7422A47A8E4A}"/>
     </a:ext>
   </a:extLst>
 </a:theme>

</xml_diff>

<commit_message>
review suggestions incorporated and final ppt created
</commit_message>
<xml_diff>
--- a/A REPORT.docx
+++ b/A REPORT.docx
@@ -412,6 +412,14 @@
           <w:sz w:val="24"/>
           <w:szCs w:val="20"/>
         </w:rPr>
+        <w:t>H</w:t>
+      </w:r>
+      <w:r>
+        <w:rPr>
+          <w:rFonts w:ascii="Times New Roman" w:eastAsia="Times New Roman" w:hAnsi="Times New Roman" w:cs="Times New Roman"/>
+          <w:sz w:val="24"/>
+          <w:szCs w:val="20"/>
+        </w:rPr>
         <w:t xml:space="preserve">                            </w:t>
       </w:r>
     </w:p>
@@ -524,7 +532,25 @@
           <w:sz w:val="24"/>
           <w:szCs w:val="20"/>
         </w:rPr>
-        <w:t>HERE MAPS, Mumbai</w:t>
+        <w:t>HERE</w:t>
+      </w:r>
+      <w:r>
+        <w:rPr>
+          <w:rFonts w:ascii="Times New Roman" w:eastAsia="Times New Roman" w:hAnsi="Times New Roman" w:cs="Times New Roman"/>
+          <w:b/>
+          <w:sz w:val="24"/>
+          <w:szCs w:val="20"/>
+        </w:rPr>
+        <w:t xml:space="preserve"> SOLUTIONS</w:t>
+      </w:r>
+      <w:r>
+        <w:rPr>
+          <w:rFonts w:ascii="Times New Roman" w:eastAsia="Times New Roman" w:hAnsi="Times New Roman" w:cs="Times New Roman"/>
+          <w:b/>
+          <w:sz w:val="24"/>
+          <w:szCs w:val="20"/>
+        </w:rPr>
+        <w:t>, Mumbai</w:t>
       </w:r>
     </w:p>
     <w:p>
@@ -662,7 +688,6 @@
           <w:szCs w:val="20"/>
         </w:rPr>
       </w:pPr>
-      <w:proofErr w:type="gramStart"/>
       <w:r>
         <w:rPr>
           <w:rFonts w:ascii="Times New Roman" w:eastAsia="Times New Roman" w:hAnsi="Times New Roman" w:cs="Times New Roman"/>
@@ -670,17 +695,7 @@
           <w:sz w:val="28"/>
           <w:szCs w:val="20"/>
         </w:rPr>
-        <w:t>BIRLA  INSTITUTE</w:t>
-      </w:r>
-      <w:proofErr w:type="gramEnd"/>
-      <w:r>
-        <w:rPr>
-          <w:rFonts w:ascii="Times New Roman" w:eastAsia="Times New Roman" w:hAnsi="Times New Roman" w:cs="Times New Roman"/>
-          <w:b/>
-          <w:sz w:val="28"/>
-          <w:szCs w:val="20"/>
-        </w:rPr>
-        <w:t xml:space="preserve">  OF TECHNOLOGY &amp; SCIENCE, PILANI</w:t>
+        <w:t>BIRLA  INSTITUTE  OF TECHNOLOGY &amp; SCIENCE, PILANI</w:t>
       </w:r>
     </w:p>
     <w:p>
@@ -974,25 +989,7 @@
           <w:sz w:val="24"/>
           <w:szCs w:val="20"/>
         </w:rPr>
-        <w:t>Name of the student (s)                          ID No</w:t>
-      </w:r>
-      <w:proofErr w:type="gramStart"/>
-      <w:r>
-        <w:rPr>
-          <w:rFonts w:ascii="Times New Roman" w:eastAsia="Times New Roman" w:hAnsi="Times New Roman" w:cs="Times New Roman"/>
-          <w:sz w:val="24"/>
-          <w:szCs w:val="20"/>
-        </w:rPr>
-        <w:t>.(</w:t>
-      </w:r>
-      <w:proofErr w:type="gramEnd"/>
-      <w:r>
-        <w:rPr>
-          <w:rFonts w:ascii="Times New Roman" w:eastAsia="Times New Roman" w:hAnsi="Times New Roman" w:cs="Times New Roman"/>
-          <w:sz w:val="24"/>
-          <w:szCs w:val="20"/>
-        </w:rPr>
-        <w:t>s)                              Discipline(s)</w:t>
+        <w:t>Name of the student (s)                          ID No.(s)                              Discipline(s)</w:t>
       </w:r>
     </w:p>
     <w:p>
@@ -1268,7 +1265,27 @@
           <w:sz w:val="24"/>
           <w:szCs w:val="20"/>
         </w:rPr>
-        <w:t>HERE MAPS, Mumbai</w:t>
+        <w:t xml:space="preserve">HERE </w:t>
+      </w:r>
+      <w:r>
+        <w:rPr>
+          <w:rFonts w:ascii="Times New Roman" w:eastAsia="Times New Roman" w:hAnsi="Times New Roman" w:cs="Times New Roman"/>
+          <w:b/>
+          <w:sz w:val="24"/>
+          <w:szCs w:val="20"/>
+        </w:rPr>
+        <w:t>SOLUTIONS</w:t>
+      </w:r>
+      <w:bookmarkStart w:id="0" w:name="_GoBack"/>
+      <w:bookmarkEnd w:id="0"/>
+      <w:r>
+        <w:rPr>
+          <w:rFonts w:ascii="Times New Roman" w:eastAsia="Times New Roman" w:hAnsi="Times New Roman" w:cs="Times New Roman"/>
+          <w:b/>
+          <w:sz w:val="24"/>
+          <w:szCs w:val="20"/>
+        </w:rPr>
+        <w:t>, Mumbai</w:t>
       </w:r>
     </w:p>
     <w:p>
@@ -1398,7 +1415,6 @@
           <w:szCs w:val="20"/>
         </w:rPr>
       </w:pPr>
-      <w:proofErr w:type="gramStart"/>
       <w:r>
         <w:rPr>
           <w:rFonts w:ascii="Times New Roman" w:eastAsia="Times New Roman" w:hAnsi="Times New Roman" w:cs="Times New Roman"/>
@@ -1406,17 +1422,7 @@
           <w:sz w:val="28"/>
           <w:szCs w:val="20"/>
         </w:rPr>
-        <w:t>BIRLA  INSTITUTE</w:t>
-      </w:r>
-      <w:proofErr w:type="gramEnd"/>
-      <w:r>
-        <w:rPr>
-          <w:rFonts w:ascii="Times New Roman" w:eastAsia="Times New Roman" w:hAnsi="Times New Roman" w:cs="Times New Roman"/>
-          <w:b/>
-          <w:sz w:val="28"/>
-          <w:szCs w:val="20"/>
-        </w:rPr>
-        <w:t xml:space="preserve">  OF TECHNOLOGY &amp; SCIENCE, PILANI</w:t>
+        <w:t>BIRLA  INSTITUTE  OF TECHNOLOGY &amp; SCIENCE, PILANI</w:t>
       </w:r>
     </w:p>
     <w:p>
@@ -1589,35 +1595,69 @@
           <w:sz w:val="24"/>
           <w:szCs w:val="24"/>
         </w:rPr>
-        <w:t xml:space="preserve">ort and guidance; </w:t>
-      </w:r>
-      <w:proofErr w:type="gramStart"/>
+        <w:t>ort and guidance; these project</w:t>
+      </w:r>
       <w:r>
         <w:rPr>
           <w:rFonts w:ascii="Times New Roman" w:eastAsia="Times New Roman" w:hAnsi="Times New Roman" w:cs="Times New Roman"/>
           <w:sz w:val="24"/>
           <w:szCs w:val="24"/>
         </w:rPr>
-        <w:t>these project</w:t>
-      </w:r>
-      <w:proofErr w:type="gramEnd"/>
-      <w:r>
+        <w:t xml:space="preserve"> would not have been possible. I would like to thank him for helping me whenever I was in doubt, for encouraging me to come up with new solutions to the problems and giving me ample time to learn and implement. I have really learnt a lot under his mentorship.</w:t>
+      </w:r>
+    </w:p>
+    <w:p>
+      <w:pPr>
         <w:rPr>
           <w:rFonts w:ascii="Times New Roman" w:eastAsia="Times New Roman" w:hAnsi="Times New Roman" w:cs="Times New Roman"/>
           <w:sz w:val="24"/>
           <w:szCs w:val="24"/>
         </w:rPr>
-        <w:t xml:space="preserve"> would not have been possible. I would like to thank him for helping me whenever I was in doubt, for encouraging me to come up with new solutions to the problems and giving me ample time to learn and implement. I have really learnt a lot under his mentorship.</w:t>
-      </w:r>
-    </w:p>
-    <w:p>
-      <w:pPr>
+      </w:pPr>
+      <w:r>
         <w:rPr>
           <w:rFonts w:ascii="Times New Roman" w:eastAsia="Times New Roman" w:hAnsi="Times New Roman" w:cs="Times New Roman"/>
           <w:sz w:val="24"/>
           <w:szCs w:val="24"/>
         </w:rPr>
-      </w:pPr>
+        <w:t xml:space="preserve">I thank Mr. </w:t>
+      </w:r>
+      <w:proofErr w:type="spellStart"/>
+      <w:r>
+        <w:rPr>
+          <w:rFonts w:ascii="Times New Roman" w:eastAsia="Times New Roman" w:hAnsi="Times New Roman" w:cs="Times New Roman"/>
+          <w:sz w:val="24"/>
+          <w:szCs w:val="24"/>
+        </w:rPr>
+        <w:t>Shishir</w:t>
+      </w:r>
+      <w:proofErr w:type="spellEnd"/>
+      <w:r>
+        <w:rPr>
+          <w:rFonts w:ascii="Times New Roman" w:eastAsia="Times New Roman" w:hAnsi="Times New Roman" w:cs="Times New Roman"/>
+          <w:sz w:val="24"/>
+          <w:szCs w:val="24"/>
+        </w:rPr>
+        <w:t xml:space="preserve"> </w:t>
+      </w:r>
+      <w:proofErr w:type="spellStart"/>
+      <w:r>
+        <w:rPr>
+          <w:rFonts w:ascii="Times New Roman" w:eastAsia="Times New Roman" w:hAnsi="Times New Roman" w:cs="Times New Roman"/>
+          <w:sz w:val="24"/>
+          <w:szCs w:val="24"/>
+        </w:rPr>
+        <w:t>Saxena</w:t>
+      </w:r>
+      <w:proofErr w:type="spellEnd"/>
+      <w:r>
+        <w:rPr>
+          <w:rFonts w:ascii="Times New Roman" w:eastAsia="Times New Roman" w:hAnsi="Times New Roman" w:cs="Times New Roman"/>
+          <w:sz w:val="24"/>
+          <w:szCs w:val="24"/>
+        </w:rPr>
+        <w:t xml:space="preserve"> for his valuable inputs and suggestions. </w:t>
+      </w:r>
       <w:r>
         <w:rPr>
           <w:rFonts w:ascii="Times New Roman" w:eastAsia="Times New Roman" w:hAnsi="Times New Roman" w:cs="Times New Roman"/>
@@ -1805,18 +1845,8 @@
           <w:sz w:val="24"/>
           <w:szCs w:val="24"/>
         </w:rPr>
-        <w:t xml:space="preserve">Last but not the </w:t>
-      </w:r>
-      <w:proofErr w:type="gramStart"/>
-      <w:r>
-        <w:rPr>
-          <w:rFonts w:ascii="Times New Roman" w:eastAsia="Times New Roman" w:hAnsi="Times New Roman" w:cs="Times New Roman"/>
-          <w:sz w:val="24"/>
-          <w:szCs w:val="24"/>
-        </w:rPr>
-        <w:t>least,</w:t>
-      </w:r>
-      <w:proofErr w:type="gramEnd"/>
+        <w:t>Last but not the least,</w:t>
+      </w:r>
       <w:r>
         <w:rPr>
           <w:rFonts w:ascii="Times New Roman" w:eastAsia="Times New Roman" w:hAnsi="Times New Roman" w:cs="Times New Roman"/>
@@ -2040,7 +2070,6 @@
           <w:szCs w:val="20"/>
         </w:rPr>
       </w:pPr>
-      <w:proofErr w:type="gramStart"/>
       <w:r>
         <w:rPr>
           <w:rFonts w:ascii="Times New Roman" w:eastAsia="Times New Roman" w:hAnsi="Times New Roman" w:cs="Times New Roman"/>
@@ -2068,7 +2097,6 @@
         </w:rPr>
         <w:t>:</w:t>
       </w:r>
-      <w:proofErr w:type="gramEnd"/>
       <w:r>
         <w:rPr>
           <w:rFonts w:ascii="Times New Roman" w:eastAsia="Times New Roman" w:hAnsi="Times New Roman" w:cs="Times New Roman"/>
@@ -2390,77 +2418,37 @@
           <w:sz w:val="26"/>
           <w:szCs w:val="26"/>
         </w:rPr>
-        <w:t xml:space="preserve">Automation </w:t>
-      </w:r>
-      <w:proofErr w:type="gramStart"/>
-      <w:r>
-        <w:rPr>
-          <w:rFonts w:ascii="Times New Roman" w:eastAsia="Times New Roman" w:hAnsi="Times New Roman" w:cs="Times New Roman"/>
-          <w:b/>
-          <w:sz w:val="26"/>
-          <w:szCs w:val="26"/>
-        </w:rPr>
-        <w:t>Of</w:t>
-      </w:r>
-      <w:proofErr w:type="gramEnd"/>
-      <w:r>
-        <w:rPr>
-          <w:rFonts w:ascii="Times New Roman" w:eastAsia="Times New Roman" w:hAnsi="Times New Roman" w:cs="Times New Roman"/>
-          <w:b/>
-          <w:sz w:val="26"/>
-          <w:szCs w:val="26"/>
-        </w:rPr>
-        <w:t xml:space="preserve"> Programming</w:t>
-      </w:r>
-    </w:p>
-    <w:p>
-      <w:pPr>
-        <w:spacing w:after="0" w:line="240" w:lineRule="auto"/>
-        <w:rPr>
-          <w:rFonts w:ascii="Times New Roman" w:eastAsia="Times New Roman" w:hAnsi="Times New Roman" w:cs="Times New Roman"/>
-          <w:b/>
-          <w:sz w:val="24"/>
-          <w:szCs w:val="20"/>
-        </w:rPr>
-      </w:pPr>
-    </w:p>
-    <w:p>
-      <w:pPr>
-        <w:spacing w:after="0" w:line="240" w:lineRule="auto"/>
-        <w:rPr>
-          <w:rFonts w:ascii="Times New Roman" w:eastAsia="Times New Roman" w:hAnsi="Times New Roman" w:cs="Times New Roman"/>
-          <w:sz w:val="24"/>
-          <w:szCs w:val="20"/>
-        </w:rPr>
-      </w:pPr>
-      <w:r>
-        <w:rPr>
-          <w:rFonts w:ascii="Times New Roman" w:eastAsia="Times New Roman" w:hAnsi="Times New Roman" w:cs="Times New Roman"/>
-          <w:b/>
-          <w:sz w:val="24"/>
-          <w:szCs w:val="20"/>
-        </w:rPr>
-        <w:t>ID No</w:t>
-      </w:r>
-      <w:proofErr w:type="gramStart"/>
-      <w:r>
-        <w:rPr>
-          <w:rFonts w:ascii="Times New Roman" w:eastAsia="Times New Roman" w:hAnsi="Times New Roman" w:cs="Times New Roman"/>
-          <w:b/>
-          <w:sz w:val="24"/>
-          <w:szCs w:val="20"/>
-        </w:rPr>
-        <w:t>./</w:t>
-      </w:r>
-      <w:proofErr w:type="gramEnd"/>
-      <w:r>
-        <w:rPr>
-          <w:rFonts w:ascii="Times New Roman" w:eastAsia="Times New Roman" w:hAnsi="Times New Roman" w:cs="Times New Roman"/>
-          <w:b/>
-          <w:sz w:val="24"/>
-          <w:szCs w:val="20"/>
-        </w:rPr>
-        <w:t>Name(s)/:</w:t>
+        <w:t>Automation Of Programming</w:t>
+      </w:r>
+    </w:p>
+    <w:p>
+      <w:pPr>
+        <w:spacing w:after="0" w:line="240" w:lineRule="auto"/>
+        <w:rPr>
+          <w:rFonts w:ascii="Times New Roman" w:eastAsia="Times New Roman" w:hAnsi="Times New Roman" w:cs="Times New Roman"/>
+          <w:b/>
+          <w:sz w:val="24"/>
+          <w:szCs w:val="20"/>
+        </w:rPr>
+      </w:pPr>
+    </w:p>
+    <w:p>
+      <w:pPr>
+        <w:spacing w:after="0" w:line="240" w:lineRule="auto"/>
+        <w:rPr>
+          <w:rFonts w:ascii="Times New Roman" w:eastAsia="Times New Roman" w:hAnsi="Times New Roman" w:cs="Times New Roman"/>
+          <w:sz w:val="24"/>
+          <w:szCs w:val="20"/>
+        </w:rPr>
+      </w:pPr>
+      <w:r>
+        <w:rPr>
+          <w:rFonts w:ascii="Times New Roman" w:eastAsia="Times New Roman" w:hAnsi="Times New Roman" w:cs="Times New Roman"/>
+          <w:b/>
+          <w:sz w:val="24"/>
+          <w:szCs w:val="20"/>
+        </w:rPr>
+        <w:t>ID No./Name(s)/:</w:t>
       </w:r>
       <w:r>
         <w:rPr>
@@ -2681,30 +2669,19 @@
           <w:sz w:val="24"/>
           <w:szCs w:val="20"/>
         </w:rPr>
-        <w:t xml:space="preserve"> Roy, Manager, </w:t>
-      </w:r>
-      <w:proofErr w:type="gramStart"/>
-      <w:r>
-        <w:rPr>
-          <w:rFonts w:ascii="Times New Roman" w:eastAsia="Times New Roman" w:hAnsi="Times New Roman" w:cs="Times New Roman"/>
-          <w:sz w:val="24"/>
-          <w:szCs w:val="20"/>
-        </w:rPr>
-        <w:t>Engineering</w:t>
-      </w:r>
-      <w:proofErr w:type="gramEnd"/>
-    </w:p>
-    <w:p>
-      <w:pPr>
-        <w:spacing w:after="0" w:line="240" w:lineRule="auto"/>
-        <w:rPr>
-          <w:rFonts w:ascii="Times New Roman" w:eastAsia="Times New Roman" w:hAnsi="Times New Roman" w:cs="Times New Roman"/>
-          <w:b/>
-          <w:sz w:val="24"/>
-          <w:szCs w:val="20"/>
-        </w:rPr>
-      </w:pPr>
-      <w:bookmarkStart w:id="0" w:name="_GoBack"/>
+        <w:t xml:space="preserve"> Roy, Manager, Engineering</w:t>
+      </w:r>
+    </w:p>
+    <w:p>
+      <w:pPr>
+        <w:spacing w:after="0" w:line="240" w:lineRule="auto"/>
+        <w:rPr>
+          <w:rFonts w:ascii="Times New Roman" w:eastAsia="Times New Roman" w:hAnsi="Times New Roman" w:cs="Times New Roman"/>
+          <w:b/>
+          <w:sz w:val="24"/>
+          <w:szCs w:val="20"/>
+        </w:rPr>
+      </w:pPr>
       <w:r>
         <w:rPr>
           <w:rFonts w:ascii="Times New Roman" w:eastAsia="Times New Roman" w:hAnsi="Times New Roman" w:cs="Times New Roman"/>
@@ -2715,7 +2692,6 @@
         <w:t>Designation(s)</w:t>
       </w:r>
     </w:p>
-    <w:bookmarkEnd w:id="0"/>
     <w:p>
       <w:pPr>
         <w:spacing w:after="0" w:line="240" w:lineRule="auto"/>
@@ -3296,6 +3272,11 @@
           </w:tcPr>
           <w:p>
             <w:pPr>
+              <w:pStyle w:val="ListParagraph"/>
+              <w:numPr>
+                <w:ilvl w:val="0"/>
+                <w:numId w:val="2"/>
+              </w:numPr>
               <w:rPr>
                 <w:rFonts w:ascii="Times New Roman" w:hAnsi="Times New Roman" w:cs="Times New Roman"/>
                 <w:sz w:val="24"/>
@@ -3348,7 +3329,7 @@
               <w:pStyle w:val="ListParagraph"/>
               <w:numPr>
                 <w:ilvl w:val="0"/>
-                <w:numId w:val="1"/>
+                <w:numId w:val="2"/>
               </w:numPr>
               <w:rPr>
                 <w:rFonts w:ascii="Times New Roman" w:hAnsi="Times New Roman" w:cs="Times New Roman"/>
@@ -3360,7 +3341,7 @@
                 <w:rFonts w:ascii="Times New Roman" w:hAnsi="Times New Roman" w:cs="Times New Roman"/>
                 <w:sz w:val="24"/>
               </w:rPr>
-              <w:t>FCNR (Fee Calculation on Navigable Routes)</w:t>
+              <w:t>Role of validations in digital mapping</w:t>
             </w:r>
           </w:p>
         </w:tc>
@@ -3402,7 +3383,7 @@
               <w:pStyle w:val="ListParagraph"/>
               <w:numPr>
                 <w:ilvl w:val="0"/>
-                <w:numId w:val="1"/>
+                <w:numId w:val="2"/>
               </w:numPr>
               <w:rPr>
                 <w:rFonts w:ascii="Times New Roman" w:hAnsi="Times New Roman" w:cs="Times New Roman"/>
@@ -3414,7 +3395,7 @@
                 <w:rFonts w:ascii="Times New Roman" w:hAnsi="Times New Roman" w:cs="Times New Roman"/>
                 <w:sz w:val="24"/>
               </w:rPr>
-              <w:t>Validations</w:t>
+              <w:t>Drawbacks of existing validation process</w:t>
             </w:r>
           </w:p>
         </w:tc>
@@ -3455,8 +3436,8 @@
             <w:pPr>
               <w:pStyle w:val="ListParagraph"/>
               <w:numPr>
-                <w:ilvl w:val="1"/>
-                <w:numId w:val="1"/>
+                <w:ilvl w:val="0"/>
+                <w:numId w:val="2"/>
               </w:numPr>
               <w:rPr>
                 <w:rFonts w:ascii="Times New Roman" w:hAnsi="Times New Roman" w:cs="Times New Roman"/>
@@ -3468,7 +3449,7 @@
                 <w:rFonts w:ascii="Times New Roman" w:hAnsi="Times New Roman" w:cs="Times New Roman"/>
                 <w:sz w:val="24"/>
               </w:rPr>
-              <w:t xml:space="preserve"> Automation of validation process</w:t>
+              <w:t>Solution proposition</w:t>
             </w:r>
           </w:p>
         </w:tc>
@@ -3509,8 +3490,8 @@
             <w:pPr>
               <w:pStyle w:val="ListParagraph"/>
               <w:numPr>
-                <w:ilvl w:val="1"/>
-                <w:numId w:val="1"/>
+                <w:ilvl w:val="0"/>
+                <w:numId w:val="2"/>
               </w:numPr>
               <w:rPr>
                 <w:rFonts w:ascii="Times New Roman" w:hAnsi="Times New Roman" w:cs="Times New Roman"/>
@@ -3522,7 +3503,61 @@
                 <w:rFonts w:ascii="Times New Roman" w:hAnsi="Times New Roman" w:cs="Times New Roman"/>
                 <w:sz w:val="24"/>
               </w:rPr>
-              <w:t xml:space="preserve"> Block based GUI (Graphical User Interface)</w:t>
+              <w:t>Application</w:t>
+            </w:r>
+          </w:p>
+        </w:tc>
+        <w:tc>
+          <w:tcPr>
+            <w:tcW w:w="2592" w:type="dxa"/>
+            <w:vAlign w:val="center"/>
+          </w:tcPr>
+          <w:p>
+            <w:pPr>
+              <w:jc w:val="center"/>
+              <w:rPr>
+                <w:rFonts w:ascii="Times New Roman" w:hAnsi="Times New Roman" w:cs="Times New Roman"/>
+                <w:sz w:val="24"/>
+              </w:rPr>
+            </w:pPr>
+            <w:r>
+              <w:rPr>
+                <w:rFonts w:ascii="Times New Roman" w:hAnsi="Times New Roman" w:cs="Times New Roman"/>
+                <w:sz w:val="24"/>
+              </w:rPr>
+              <w:t>5</w:t>
+            </w:r>
+          </w:p>
+        </w:tc>
+      </w:tr>
+      <w:tr>
+        <w:trPr>
+          <w:trHeight w:val="576"/>
+          <w:jc w:val="center"/>
+        </w:trPr>
+        <w:tc>
+          <w:tcPr>
+            <w:tcW w:w="7056" w:type="dxa"/>
+            <w:vAlign w:val="center"/>
+          </w:tcPr>
+          <w:p>
+            <w:pPr>
+              <w:pStyle w:val="ListParagraph"/>
+              <w:numPr>
+                <w:ilvl w:val="1"/>
+                <w:numId w:val="2"/>
+              </w:numPr>
+              <w:rPr>
+                <w:rFonts w:ascii="Times New Roman" w:hAnsi="Times New Roman" w:cs="Times New Roman"/>
+                <w:sz w:val="24"/>
+              </w:rPr>
+            </w:pPr>
+            <w:r>
+              <w:rPr>
+                <w:rFonts w:ascii="Times New Roman" w:hAnsi="Times New Roman" w:cs="Times New Roman"/>
+                <w:sz w:val="24"/>
+              </w:rPr>
+              <w:t>FCNR (Fee Calculation on Navigable Routes)</w:t>
             </w:r>
           </w:p>
         </w:tc>
@@ -3678,7 +3713,7 @@
           <w:rPr>
             <w:noProof/>
           </w:rPr>
-          <w:t>iv</w:t>
+          <w:t>ii</w:t>
         </w:r>
         <w:r>
           <w:rPr>
@@ -3845,8 +3880,195 @@
       </w:rPr>
     </w:lvl>
   </w:abstractNum>
+  <w:abstractNum w:abstractNumId="1">
+    <w:nsid w:val="34A44785"/>
+    <w:multiLevelType w:val="hybridMultilevel"/>
+    <w:tmpl w:val="C5504266"/>
+    <w:lvl w:ilvl="0" w:tplc="0409000F">
+      <w:start w:val="1"/>
+      <w:numFmt w:val="decimal"/>
+      <w:lvlText w:val="%1."/>
+      <w:lvlJc w:val="left"/>
+      <w:pPr>
+        <w:ind w:left="720" w:hanging="360"/>
+      </w:pPr>
+      <w:rPr>
+        <w:rFonts w:hint="default"/>
+      </w:rPr>
+    </w:lvl>
+    <w:lvl w:ilvl="1" w:tplc="04090019">
+      <w:start w:val="1"/>
+      <w:numFmt w:val="lowerLetter"/>
+      <w:lvlText w:val="%2."/>
+      <w:lvlJc w:val="left"/>
+      <w:pPr>
+        <w:ind w:left="1440" w:hanging="360"/>
+      </w:pPr>
+    </w:lvl>
+    <w:lvl w:ilvl="2" w:tplc="0409001B" w:tentative="1">
+      <w:start w:val="1"/>
+      <w:numFmt w:val="lowerRoman"/>
+      <w:lvlText w:val="%3."/>
+      <w:lvlJc w:val="right"/>
+      <w:pPr>
+        <w:ind w:left="2160" w:hanging="180"/>
+      </w:pPr>
+    </w:lvl>
+    <w:lvl w:ilvl="3" w:tplc="0409000F" w:tentative="1">
+      <w:start w:val="1"/>
+      <w:numFmt w:val="decimal"/>
+      <w:lvlText w:val="%4."/>
+      <w:lvlJc w:val="left"/>
+      <w:pPr>
+        <w:ind w:left="2880" w:hanging="360"/>
+      </w:pPr>
+    </w:lvl>
+    <w:lvl w:ilvl="4" w:tplc="04090019" w:tentative="1">
+      <w:start w:val="1"/>
+      <w:numFmt w:val="lowerLetter"/>
+      <w:lvlText w:val="%5."/>
+      <w:lvlJc w:val="left"/>
+      <w:pPr>
+        <w:ind w:left="3600" w:hanging="360"/>
+      </w:pPr>
+    </w:lvl>
+    <w:lvl w:ilvl="5" w:tplc="0409001B" w:tentative="1">
+      <w:start w:val="1"/>
+      <w:numFmt w:val="lowerRoman"/>
+      <w:lvlText w:val="%6."/>
+      <w:lvlJc w:val="right"/>
+      <w:pPr>
+        <w:ind w:left="4320" w:hanging="180"/>
+      </w:pPr>
+    </w:lvl>
+    <w:lvl w:ilvl="6" w:tplc="0409000F" w:tentative="1">
+      <w:start w:val="1"/>
+      <w:numFmt w:val="decimal"/>
+      <w:lvlText w:val="%7."/>
+      <w:lvlJc w:val="left"/>
+      <w:pPr>
+        <w:ind w:left="5040" w:hanging="360"/>
+      </w:pPr>
+    </w:lvl>
+    <w:lvl w:ilvl="7" w:tplc="04090019" w:tentative="1">
+      <w:start w:val="1"/>
+      <w:numFmt w:val="lowerLetter"/>
+      <w:lvlText w:val="%8."/>
+      <w:lvlJc w:val="left"/>
+      <w:pPr>
+        <w:ind w:left="5760" w:hanging="360"/>
+      </w:pPr>
+    </w:lvl>
+    <w:lvl w:ilvl="8" w:tplc="0409001B" w:tentative="1">
+      <w:start w:val="1"/>
+      <w:numFmt w:val="lowerRoman"/>
+      <w:lvlText w:val="%9."/>
+      <w:lvlJc w:val="right"/>
+      <w:pPr>
+        <w:ind w:left="6480" w:hanging="180"/>
+      </w:pPr>
+    </w:lvl>
+  </w:abstractNum>
+  <w:abstractNum w:abstractNumId="2">
+    <w:nsid w:val="54A86F5C"/>
+    <w:multiLevelType w:val="hybridMultilevel"/>
+    <w:tmpl w:val="5366D696"/>
+    <w:lvl w:ilvl="0" w:tplc="0409000F">
+      <w:start w:val="1"/>
+      <w:numFmt w:val="decimal"/>
+      <w:lvlText w:val="%1."/>
+      <w:lvlJc w:val="left"/>
+      <w:pPr>
+        <w:ind w:left="720" w:hanging="360"/>
+      </w:pPr>
+      <w:rPr>
+        <w:rFonts w:hint="default"/>
+      </w:rPr>
+    </w:lvl>
+    <w:lvl w:ilvl="1" w:tplc="04090001">
+      <w:start w:val="1"/>
+      <w:numFmt w:val="bullet"/>
+      <w:lvlText w:val=""/>
+      <w:lvlJc w:val="left"/>
+      <w:pPr>
+        <w:ind w:left="1440" w:hanging="360"/>
+      </w:pPr>
+      <w:rPr>
+        <w:rFonts w:ascii="Symbol" w:hAnsi="Symbol" w:hint="default"/>
+      </w:rPr>
+    </w:lvl>
+    <w:lvl w:ilvl="2" w:tplc="0409001B" w:tentative="1">
+      <w:start w:val="1"/>
+      <w:numFmt w:val="lowerRoman"/>
+      <w:lvlText w:val="%3."/>
+      <w:lvlJc w:val="right"/>
+      <w:pPr>
+        <w:ind w:left="2160" w:hanging="180"/>
+      </w:pPr>
+    </w:lvl>
+    <w:lvl w:ilvl="3" w:tplc="0409000F" w:tentative="1">
+      <w:start w:val="1"/>
+      <w:numFmt w:val="decimal"/>
+      <w:lvlText w:val="%4."/>
+      <w:lvlJc w:val="left"/>
+      <w:pPr>
+        <w:ind w:left="2880" w:hanging="360"/>
+      </w:pPr>
+    </w:lvl>
+    <w:lvl w:ilvl="4" w:tplc="04090019" w:tentative="1">
+      <w:start w:val="1"/>
+      <w:numFmt w:val="lowerLetter"/>
+      <w:lvlText w:val="%5."/>
+      <w:lvlJc w:val="left"/>
+      <w:pPr>
+        <w:ind w:left="3600" w:hanging="360"/>
+      </w:pPr>
+    </w:lvl>
+    <w:lvl w:ilvl="5" w:tplc="0409001B" w:tentative="1">
+      <w:start w:val="1"/>
+      <w:numFmt w:val="lowerRoman"/>
+      <w:lvlText w:val="%6."/>
+      <w:lvlJc w:val="right"/>
+      <w:pPr>
+        <w:ind w:left="4320" w:hanging="180"/>
+      </w:pPr>
+    </w:lvl>
+    <w:lvl w:ilvl="6" w:tplc="0409000F" w:tentative="1">
+      <w:start w:val="1"/>
+      <w:numFmt w:val="decimal"/>
+      <w:lvlText w:val="%7."/>
+      <w:lvlJc w:val="left"/>
+      <w:pPr>
+        <w:ind w:left="5040" w:hanging="360"/>
+      </w:pPr>
+    </w:lvl>
+    <w:lvl w:ilvl="7" w:tplc="04090019" w:tentative="1">
+      <w:start w:val="1"/>
+      <w:numFmt w:val="lowerLetter"/>
+      <w:lvlText w:val="%8."/>
+      <w:lvlJc w:val="left"/>
+      <w:pPr>
+        <w:ind w:left="5760" w:hanging="360"/>
+      </w:pPr>
+    </w:lvl>
+    <w:lvl w:ilvl="8" w:tplc="0409001B" w:tentative="1">
+      <w:start w:val="1"/>
+      <w:numFmt w:val="lowerRoman"/>
+      <w:lvlText w:val="%9."/>
+      <w:lvlJc w:val="right"/>
+      <w:pPr>
+        <w:ind w:left="6480" w:hanging="180"/>
+      </w:pPr>
+    </w:lvl>
+  </w:abstractNum>
   <w:num w:numId="1">
     <w:abstractNumId w:val="0"/>
+  </w:num>
+  <w:num w:numId="2">
+    <w:abstractNumId w:val="2"/>
+  </w:num>
+  <w:num w:numId="3">
+    <w:abstractNumId w:val="1"/>
   </w:num>
 </w:numbering>
 </file>

</xml_diff>